<commit_message>
report and viva work
</commit_message>
<xml_diff>
--- a/meeting/2023-10-25.docx
+++ b/meeting/2023-10-25.docx
@@ -20,8 +20,13 @@
     </w:p>
     <w:p>
       <w:r>
-        <w:t>Review Project proposal draft</w:t>
-      </w:r>
+        <w:t xml:space="preserve">Review Project proposal </w:t>
+      </w:r>
+      <w:proofErr w:type="gramStart"/>
+      <w:r>
+        <w:t>draft</w:t>
+      </w:r>
+      <w:proofErr w:type="gramEnd"/>
     </w:p>
     <w:p>
       <w:pPr>
@@ -224,8 +229,13 @@
         <w:t xml:space="preserve"> before</w:t>
       </w:r>
       <w:r>
-        <w:t xml:space="preserve"> 30-10-2023</w:t>
-      </w:r>
+        <w:t xml:space="preserve"> </w:t>
+      </w:r>
+      <w:proofErr w:type="gramStart"/>
+      <w:r>
+        <w:t>30-10-2023</w:t>
+      </w:r>
+      <w:proofErr w:type="gramEnd"/>
     </w:p>
     <w:p>
       <w:pPr>

</xml_diff>